<commit_message>
week 7 day 2 commit
</commit_message>
<xml_diff>
--- a/PDA/Implenetation Constraints Plan.docx
+++ b/PDA/Implenetation Constraints Plan.docx
@@ -357,45 +357,45 @@
               <w:rPr>
                 <w:rtl w:val="0"/>
               </w:rPr>
-              <w:t xml:space="preserve">Developer is new to learning the languages required to write the application. This will impact the speed of production.</w:t>
-            </w:r>
-          </w:p>
-        </w:tc>
-        <w:tc>
-          <w:tcPr>
-            <w:shd w:fill="auto" w:val="clear"/>
-            <w:tcMar>
-              <w:top w:w="100.0" w:type="dxa"/>
-              <w:left w:w="100.0" w:type="dxa"/>
-              <w:bottom w:w="100.0" w:type="dxa"/>
-              <w:right w:w="100.0" w:type="dxa"/>
-            </w:tcMar>
-            <w:vAlign w:val="top"/>
-          </w:tcPr>
-          <w:p>
-            <w:pPr>
-              <w:keepNext w:val="0"/>
-              <w:keepLines w:val="0"/>
-              <w:pageBreakBefore w:val="0"/>
-              <w:widowControl w:val="0"/>
-              <w:pBdr>
-                <w:top w:space="0" w:sz="0" w:val="nil"/>
-                <w:left w:space="0" w:sz="0" w:val="nil"/>
-                <w:bottom w:space="0" w:sz="0" w:val="nil"/>
-                <w:right w:space="0" w:sz="0" w:val="nil"/>
-                <w:between w:space="0" w:sz="0" w:val="nil"/>
-              </w:pBdr>
-              <w:shd w:fill="auto" w:val="clear"/>
-              <w:spacing w:after="0" w:before="0" w:line="240" w:lineRule="auto"/>
-              <w:ind w:left="0" w:right="0" w:firstLine="0"/>
-              <w:jc w:val="left"/>
-              <w:rPr/>
-            </w:pPr>
-            <w:r>
-              <w:rPr>
-                <w:rtl w:val="0"/>
-              </w:rPr>
-              <w:t xml:space="preserve">Access as many resources as possible to aid the developer in their knowledge and understanding.</w:t>
+              <w:t xml:space="preserve">The app is being run on a laptop which doesn’t allow the app to be run at a much larger scale e.g taking in data of thousands of users each with thousands of transactions.</w:t>
+            </w:r>
+          </w:p>
+        </w:tc>
+        <w:tc>
+          <w:tcPr>
+            <w:shd w:fill="auto" w:val="clear"/>
+            <w:tcMar>
+              <w:top w:w="100.0" w:type="dxa"/>
+              <w:left w:w="100.0" w:type="dxa"/>
+              <w:bottom w:w="100.0" w:type="dxa"/>
+              <w:right w:w="100.0" w:type="dxa"/>
+            </w:tcMar>
+            <w:vAlign w:val="top"/>
+          </w:tcPr>
+          <w:p>
+            <w:pPr>
+              <w:keepNext w:val="0"/>
+              <w:keepLines w:val="0"/>
+              <w:pageBreakBefore w:val="0"/>
+              <w:widowControl w:val="0"/>
+              <w:pBdr>
+                <w:top w:space="0" w:sz="0" w:val="nil"/>
+                <w:left w:space="0" w:sz="0" w:val="nil"/>
+                <w:bottom w:space="0" w:sz="0" w:val="nil"/>
+                <w:right w:space="0" w:sz="0" w:val="nil"/>
+                <w:between w:space="0" w:sz="0" w:val="nil"/>
+              </w:pBdr>
+              <w:shd w:fill="auto" w:val="clear"/>
+              <w:spacing w:after="0" w:before="0" w:line="240" w:lineRule="auto"/>
+              <w:ind w:left="0" w:right="0" w:firstLine="0"/>
+              <w:jc w:val="left"/>
+              <w:rPr/>
+            </w:pPr>
+            <w:r>
+              <w:rPr>
+                <w:rtl w:val="0"/>
+              </w:rPr>
+              <w:t xml:space="preserve">Deploying on a cloud based server in order to be able to scale up as it can handle greater volumes of traffic.</w:t>
             </w:r>
           </w:p>
         </w:tc>
@@ -837,21 +837,47 @@
               <w:rPr>
                 <w:rtl w:val="0"/>
               </w:rPr>
-              <w:t xml:space="preserve">Less than a week to complete the project including design and implementation. This is a problem as the developer is slow.</w:t>
-            </w:r>
-          </w:p>
-        </w:tc>
-        <w:tc>
-          <w:tcPr>
-            <w:shd w:fill="auto" w:val="clear"/>
-            <w:tcMar>
-              <w:top w:w="100.0" w:type="dxa"/>
-              <w:left w:w="100.0" w:type="dxa"/>
-              <w:bottom w:w="100.0" w:type="dxa"/>
-              <w:right w:w="100.0" w:type="dxa"/>
-            </w:tcMar>
-            <w:vAlign w:val="top"/>
-          </w:tcPr>
+              <w:t xml:space="preserve">Less than a week to complete the project including design and implementation.</w:t>
+            </w:r>
+          </w:p>
+        </w:tc>
+        <w:tc>
+          <w:tcPr>
+            <w:shd w:fill="auto" w:val="clear"/>
+            <w:tcMar>
+              <w:top w:w="100.0" w:type="dxa"/>
+              <w:left w:w="100.0" w:type="dxa"/>
+              <w:bottom w:w="100.0" w:type="dxa"/>
+              <w:right w:w="100.0" w:type="dxa"/>
+            </w:tcMar>
+            <w:vAlign w:val="top"/>
+          </w:tcPr>
+          <w:p>
+            <w:pPr>
+              <w:keepNext w:val="0"/>
+              <w:keepLines w:val="0"/>
+              <w:pageBreakBefore w:val="0"/>
+              <w:widowControl w:val="0"/>
+              <w:pBdr>
+                <w:top w:space="0" w:sz="0" w:val="nil"/>
+                <w:left w:space="0" w:sz="0" w:val="nil"/>
+                <w:bottom w:space="0" w:sz="0" w:val="nil"/>
+                <w:right w:space="0" w:sz="0" w:val="nil"/>
+                <w:between w:space="0" w:sz="0" w:val="nil"/>
+              </w:pBdr>
+              <w:shd w:fill="auto" w:val="clear"/>
+              <w:spacing w:after="0" w:before="0" w:line="240" w:lineRule="auto"/>
+              <w:ind w:left="0" w:right="0" w:firstLine="0"/>
+              <w:jc w:val="left"/>
+              <w:rPr/>
+            </w:pPr>
+            <w:r>
+              <w:rPr>
+                <w:rtl w:val="0"/>
+              </w:rPr>
+              <w:t xml:space="preserve">Prioritising focus on the MVP of the brief and choosing not to include the extensions.</w:t>
+            </w:r>
+          </w:p>
           <w:p>
             <w:pPr>
               <w:keepNext w:val="0"/>

</xml_diff>